<commit_message>
Minor updates to caInt status.
</commit_message>
<xml_diff>
--- a/project_management/internal_meetings/2011/20111213_team_meeting.docx
+++ b/project_management/internal_meetings/2011/20111213_team_meeting.docx
@@ -6,8 +6,18 @@
       <w:pPr>
         <w:pStyle w:val="Heading1"/>
       </w:pPr>
-      <w:r>
-        <w:t xml:space="preserve">caArray-caIntegrator – Status </w:t>
+      <w:proofErr w:type="spellStart"/>
+      <w:proofErr w:type="gramStart"/>
+      <w:r>
+        <w:t>caArray</w:t>
+      </w:r>
+      <w:proofErr w:type="gramEnd"/>
+      <w:r>
+        <w:t>-caIntegrator</w:t>
+      </w:r>
+      <w:proofErr w:type="spellEnd"/>
+      <w:r>
+        <w:t xml:space="preserve"> – Status </w:t>
       </w:r>
       <w:r>
         <w:t>Meeting</w:t>
@@ -181,13 +191,31 @@
                 <w:lang w:eastAsia="en-US"/>
               </w:rPr>
             </w:pPr>
-            <w:r>
-              <w:rPr>
-                <w:rFonts w:asciiTheme="majorHAnsi" w:eastAsiaTheme="minorHAnsi" w:hAnsiTheme="majorHAnsi" w:cstheme="minorBidi"/>
-                <w:lang w:eastAsia="en-US"/>
-              </w:rPr>
-              <w:t>Mervi Heiskanen</w:t>
-            </w:r>
+            <w:proofErr w:type="spellStart"/>
+            <w:r>
+              <w:rPr>
+                <w:rFonts w:asciiTheme="majorHAnsi" w:eastAsiaTheme="minorHAnsi" w:hAnsiTheme="majorHAnsi" w:cstheme="minorBidi"/>
+                <w:lang w:eastAsia="en-US"/>
+              </w:rPr>
+              <w:t>Mervi</w:t>
+            </w:r>
+            <w:proofErr w:type="spellEnd"/>
+            <w:r>
+              <w:rPr>
+                <w:rFonts w:asciiTheme="majorHAnsi" w:eastAsiaTheme="minorHAnsi" w:hAnsiTheme="majorHAnsi" w:cstheme="minorBidi"/>
+                <w:lang w:eastAsia="en-US"/>
+              </w:rPr>
+              <w:t xml:space="preserve"> </w:t>
+            </w:r>
+            <w:proofErr w:type="spellStart"/>
+            <w:r>
+              <w:rPr>
+                <w:rFonts w:asciiTheme="majorHAnsi" w:eastAsiaTheme="minorHAnsi" w:hAnsiTheme="majorHAnsi" w:cstheme="minorBidi"/>
+                <w:lang w:eastAsia="en-US"/>
+              </w:rPr>
+              <w:t>Heiskanen</w:t>
+            </w:r>
+            <w:proofErr w:type="spellEnd"/>
           </w:p>
         </w:tc>
         <w:tc>
@@ -216,12 +244,21 @@
                 <w:lang w:eastAsia="en-US"/>
               </w:rPr>
             </w:pPr>
-            <w:r>
-              <w:rPr>
-                <w:rFonts w:asciiTheme="majorHAnsi" w:eastAsiaTheme="minorHAnsi" w:hAnsiTheme="majorHAnsi" w:cstheme="minorBidi"/>
-                <w:lang w:eastAsia="en-US"/>
-              </w:rPr>
-              <w:t>Cuong Nguyen</w:t>
+            <w:proofErr w:type="spellStart"/>
+            <w:r>
+              <w:rPr>
+                <w:rFonts w:asciiTheme="majorHAnsi" w:eastAsiaTheme="minorHAnsi" w:hAnsiTheme="majorHAnsi" w:cstheme="minorBidi"/>
+                <w:lang w:eastAsia="en-US"/>
+              </w:rPr>
+              <w:t>Cuong</w:t>
+            </w:r>
+            <w:proofErr w:type="spellEnd"/>
+            <w:r>
+              <w:rPr>
+                <w:rFonts w:asciiTheme="majorHAnsi" w:eastAsiaTheme="minorHAnsi" w:hAnsiTheme="majorHAnsi" w:cstheme="minorBidi"/>
+                <w:lang w:eastAsia="en-US"/>
+              </w:rPr>
+              <w:t xml:space="preserve"> Nguyen</w:t>
             </w:r>
           </w:p>
         </w:tc>
@@ -254,8 +291,17 @@
                 <w:rFonts w:asciiTheme="majorHAnsi" w:eastAsiaTheme="minorHAnsi" w:hAnsiTheme="majorHAnsi" w:cstheme="minorBidi"/>
                 <w:lang w:eastAsia="en-US"/>
               </w:rPr>
-              <w:t>Michael Benham</w:t>
-            </w:r>
+              <w:t xml:space="preserve">Michael </w:t>
+            </w:r>
+            <w:proofErr w:type="spellStart"/>
+            <w:r>
+              <w:rPr>
+                <w:rFonts w:asciiTheme="majorHAnsi" w:eastAsiaTheme="minorHAnsi" w:hAnsiTheme="majorHAnsi" w:cstheme="minorBidi"/>
+                <w:lang w:eastAsia="en-US"/>
+              </w:rPr>
+              <w:t>Benham</w:t>
+            </w:r>
+            <w:proofErr w:type="spellEnd"/>
           </w:p>
         </w:tc>
         <w:tc>
@@ -317,13 +363,31 @@
                 <w:lang w:eastAsia="en-US"/>
               </w:rPr>
             </w:pPr>
-            <w:r>
-              <w:rPr>
-                <w:rFonts w:asciiTheme="majorHAnsi" w:eastAsiaTheme="minorHAnsi" w:hAnsiTheme="majorHAnsi" w:cstheme="minorBidi"/>
-                <w:lang w:eastAsia="en-US"/>
-              </w:rPr>
-              <w:t>Quy Phung</w:t>
-            </w:r>
+            <w:proofErr w:type="spellStart"/>
+            <w:r>
+              <w:rPr>
+                <w:rFonts w:asciiTheme="majorHAnsi" w:eastAsiaTheme="minorHAnsi" w:hAnsiTheme="majorHAnsi" w:cstheme="minorBidi"/>
+                <w:lang w:eastAsia="en-US"/>
+              </w:rPr>
+              <w:t>Quy</w:t>
+            </w:r>
+            <w:proofErr w:type="spellEnd"/>
+            <w:r>
+              <w:rPr>
+                <w:rFonts w:asciiTheme="majorHAnsi" w:eastAsiaTheme="minorHAnsi" w:hAnsiTheme="majorHAnsi" w:cstheme="minorBidi"/>
+                <w:lang w:eastAsia="en-US"/>
+              </w:rPr>
+              <w:t xml:space="preserve"> </w:t>
+            </w:r>
+            <w:proofErr w:type="spellStart"/>
+            <w:r>
+              <w:rPr>
+                <w:rFonts w:asciiTheme="majorHAnsi" w:eastAsiaTheme="minorHAnsi" w:hAnsiTheme="majorHAnsi" w:cstheme="minorBidi"/>
+                <w:lang w:eastAsia="en-US"/>
+              </w:rPr>
+              <w:t>Phung</w:t>
+            </w:r>
+            <w:proofErr w:type="spellEnd"/>
           </w:p>
         </w:tc>
         <w:tc>
@@ -385,13 +449,31 @@
                 <w:lang w:eastAsia="en-US"/>
               </w:rPr>
             </w:pPr>
-            <w:r>
-              <w:rPr>
-                <w:rFonts w:asciiTheme="majorHAnsi" w:eastAsiaTheme="minorHAnsi" w:hAnsiTheme="majorHAnsi" w:cstheme="minorBidi"/>
-                <w:lang w:eastAsia="en-US"/>
-              </w:rPr>
-              <w:t>Rashmi Srinivasa</w:t>
-            </w:r>
+            <w:proofErr w:type="spellStart"/>
+            <w:r>
+              <w:rPr>
+                <w:rFonts w:asciiTheme="majorHAnsi" w:eastAsiaTheme="minorHAnsi" w:hAnsiTheme="majorHAnsi" w:cstheme="minorBidi"/>
+                <w:lang w:eastAsia="en-US"/>
+              </w:rPr>
+              <w:t>Rashmi</w:t>
+            </w:r>
+            <w:proofErr w:type="spellEnd"/>
+            <w:r>
+              <w:rPr>
+                <w:rFonts w:asciiTheme="majorHAnsi" w:eastAsiaTheme="minorHAnsi" w:hAnsiTheme="majorHAnsi" w:cstheme="minorBidi"/>
+                <w:lang w:eastAsia="en-US"/>
+              </w:rPr>
+              <w:t xml:space="preserve"> </w:t>
+            </w:r>
+            <w:proofErr w:type="spellStart"/>
+            <w:r>
+              <w:rPr>
+                <w:rFonts w:asciiTheme="majorHAnsi" w:eastAsiaTheme="minorHAnsi" w:hAnsiTheme="majorHAnsi" w:cstheme="minorBidi"/>
+                <w:lang w:eastAsia="en-US"/>
+              </w:rPr>
+              <w:t>Srinivasa</w:t>
+            </w:r>
+            <w:proofErr w:type="spellEnd"/>
           </w:p>
         </w:tc>
         <w:tc>
@@ -425,8 +507,17 @@
                 <w:rFonts w:asciiTheme="majorHAnsi" w:eastAsiaTheme="minorHAnsi" w:hAnsiTheme="majorHAnsi" w:cstheme="minorBidi"/>
                 <w:lang w:eastAsia="en-US"/>
               </w:rPr>
-              <w:t>Eve Shalley</w:t>
-            </w:r>
+              <w:t xml:space="preserve">Eve </w:t>
+            </w:r>
+            <w:proofErr w:type="spellStart"/>
+            <w:r>
+              <w:rPr>
+                <w:rFonts w:asciiTheme="majorHAnsi" w:eastAsiaTheme="minorHAnsi" w:hAnsiTheme="majorHAnsi" w:cstheme="minorBidi"/>
+                <w:lang w:eastAsia="en-US"/>
+              </w:rPr>
+              <w:t>Shalley</w:t>
+            </w:r>
+            <w:proofErr w:type="spellEnd"/>
           </w:p>
         </w:tc>
         <w:tc>
@@ -561,8 +652,17 @@
                 <w:rFonts w:asciiTheme="majorHAnsi" w:eastAsiaTheme="minorHAnsi" w:hAnsiTheme="majorHAnsi" w:cstheme="minorBidi"/>
                 <w:lang w:eastAsia="en-US"/>
               </w:rPr>
-              <w:t>Jacob Mensah</w:t>
-            </w:r>
+              <w:t xml:space="preserve">Jacob </w:t>
+            </w:r>
+            <w:proofErr w:type="spellStart"/>
+            <w:r>
+              <w:rPr>
+                <w:rFonts w:asciiTheme="majorHAnsi" w:eastAsiaTheme="minorHAnsi" w:hAnsiTheme="majorHAnsi" w:cstheme="minorBidi"/>
+                <w:lang w:eastAsia="en-US"/>
+              </w:rPr>
+              <w:t>Mensah</w:t>
+            </w:r>
+            <w:proofErr w:type="spellEnd"/>
           </w:p>
         </w:tc>
         <w:tc>
@@ -594,8 +694,17 @@
                 <w:rFonts w:asciiTheme="majorHAnsi" w:eastAsiaTheme="minorHAnsi" w:hAnsiTheme="majorHAnsi" w:cstheme="minorBidi"/>
                 <w:lang w:eastAsia="en-US"/>
               </w:rPr>
-              <w:t>Tony Kerlavage</w:t>
-            </w:r>
+              <w:t xml:space="preserve">Tony </w:t>
+            </w:r>
+            <w:proofErr w:type="spellStart"/>
+            <w:r>
+              <w:rPr>
+                <w:rFonts w:asciiTheme="majorHAnsi" w:eastAsiaTheme="minorHAnsi" w:hAnsiTheme="majorHAnsi" w:cstheme="minorBidi"/>
+                <w:lang w:eastAsia="en-US"/>
+              </w:rPr>
+              <w:t>Kerlavage</w:t>
+            </w:r>
+            <w:proofErr w:type="spellEnd"/>
           </w:p>
         </w:tc>
         <w:tc>
@@ -725,13 +834,31 @@
                 <w:lang w:eastAsia="en-US"/>
               </w:rPr>
             </w:pPr>
-            <w:r>
-              <w:rPr>
-                <w:rFonts w:asciiTheme="majorHAnsi" w:eastAsiaTheme="minorHAnsi" w:hAnsiTheme="majorHAnsi" w:cstheme="minorBidi"/>
-                <w:lang w:eastAsia="en-US"/>
-              </w:rPr>
-              <w:t>Xiaopeng Bian</w:t>
-            </w:r>
+            <w:proofErr w:type="spellStart"/>
+            <w:r>
+              <w:rPr>
+                <w:rFonts w:asciiTheme="majorHAnsi" w:eastAsiaTheme="minorHAnsi" w:hAnsiTheme="majorHAnsi" w:cstheme="minorBidi"/>
+                <w:lang w:eastAsia="en-US"/>
+              </w:rPr>
+              <w:t>Xiaopeng</w:t>
+            </w:r>
+            <w:proofErr w:type="spellEnd"/>
+            <w:r>
+              <w:rPr>
+                <w:rFonts w:asciiTheme="majorHAnsi" w:eastAsiaTheme="minorHAnsi" w:hAnsiTheme="majorHAnsi" w:cstheme="minorBidi"/>
+                <w:lang w:eastAsia="en-US"/>
+              </w:rPr>
+              <w:t xml:space="preserve"> </w:t>
+            </w:r>
+            <w:proofErr w:type="spellStart"/>
+            <w:r>
+              <w:rPr>
+                <w:rFonts w:asciiTheme="majorHAnsi" w:eastAsiaTheme="minorHAnsi" w:hAnsiTheme="majorHAnsi" w:cstheme="minorBidi"/>
+                <w:lang w:eastAsia="en-US"/>
+              </w:rPr>
+              <w:t>Bian</w:t>
+            </w:r>
+            <w:proofErr w:type="spellEnd"/>
           </w:p>
         </w:tc>
         <w:tc>
@@ -765,8 +892,17 @@
                 <w:rFonts w:asciiTheme="majorHAnsi" w:eastAsiaTheme="minorHAnsi" w:hAnsiTheme="majorHAnsi" w:cstheme="minorBidi"/>
                 <w:lang w:eastAsia="en-US"/>
               </w:rPr>
-              <w:t>JP Marple</w:t>
-            </w:r>
+              <w:t xml:space="preserve">JP </w:t>
+            </w:r>
+            <w:proofErr w:type="spellStart"/>
+            <w:r>
+              <w:rPr>
+                <w:rFonts w:asciiTheme="majorHAnsi" w:eastAsiaTheme="minorHAnsi" w:hAnsiTheme="majorHAnsi" w:cstheme="minorBidi"/>
+                <w:lang w:eastAsia="en-US"/>
+              </w:rPr>
+              <w:t>Marple</w:t>
+            </w:r>
+            <w:proofErr w:type="spellEnd"/>
           </w:p>
         </w:tc>
         <w:tc>
@@ -793,13 +929,31 @@
                 <w:lang w:eastAsia="en-US"/>
               </w:rPr>
             </w:pPr>
-            <w:r>
-              <w:rPr>
-                <w:rFonts w:asciiTheme="majorHAnsi" w:eastAsiaTheme="minorHAnsi" w:hAnsiTheme="majorHAnsi" w:cstheme="minorBidi"/>
-                <w:lang w:eastAsia="en-US"/>
-              </w:rPr>
-              <w:t>Yeon Choi</w:t>
-            </w:r>
+            <w:proofErr w:type="spellStart"/>
+            <w:r>
+              <w:rPr>
+                <w:rFonts w:asciiTheme="majorHAnsi" w:eastAsiaTheme="minorHAnsi" w:hAnsiTheme="majorHAnsi" w:cstheme="minorBidi"/>
+                <w:lang w:eastAsia="en-US"/>
+              </w:rPr>
+              <w:t>Yeon</w:t>
+            </w:r>
+            <w:proofErr w:type="spellEnd"/>
+            <w:r>
+              <w:rPr>
+                <w:rFonts w:asciiTheme="majorHAnsi" w:eastAsiaTheme="minorHAnsi" w:hAnsiTheme="majorHAnsi" w:cstheme="minorBidi"/>
+                <w:lang w:eastAsia="en-US"/>
+              </w:rPr>
+              <w:t xml:space="preserve"> </w:t>
+            </w:r>
+            <w:proofErr w:type="spellStart"/>
+            <w:r>
+              <w:rPr>
+                <w:rFonts w:asciiTheme="majorHAnsi" w:eastAsiaTheme="minorHAnsi" w:hAnsiTheme="majorHAnsi" w:cstheme="minorBidi"/>
+                <w:lang w:eastAsia="en-US"/>
+              </w:rPr>
+              <w:t>Choi</w:t>
+            </w:r>
+            <w:proofErr w:type="spellEnd"/>
           </w:p>
         </w:tc>
         <w:tc>
@@ -828,13 +982,31 @@
                 <w:lang w:eastAsia="en-US"/>
               </w:rPr>
             </w:pPr>
-            <w:r>
-              <w:rPr>
-                <w:rFonts w:asciiTheme="majorHAnsi" w:eastAsiaTheme="minorHAnsi" w:hAnsiTheme="majorHAnsi" w:cstheme="minorBidi"/>
-                <w:lang w:eastAsia="en-US"/>
-              </w:rPr>
-              <w:t>Juli Klemm</w:t>
-            </w:r>
+            <w:proofErr w:type="spellStart"/>
+            <w:r>
+              <w:rPr>
+                <w:rFonts w:asciiTheme="majorHAnsi" w:eastAsiaTheme="minorHAnsi" w:hAnsiTheme="majorHAnsi" w:cstheme="minorBidi"/>
+                <w:lang w:eastAsia="en-US"/>
+              </w:rPr>
+              <w:t>Juli</w:t>
+            </w:r>
+            <w:proofErr w:type="spellEnd"/>
+            <w:r>
+              <w:rPr>
+                <w:rFonts w:asciiTheme="majorHAnsi" w:eastAsiaTheme="minorHAnsi" w:hAnsiTheme="majorHAnsi" w:cstheme="minorBidi"/>
+                <w:lang w:eastAsia="en-US"/>
+              </w:rPr>
+              <w:t xml:space="preserve"> </w:t>
+            </w:r>
+            <w:proofErr w:type="spellStart"/>
+            <w:r>
+              <w:rPr>
+                <w:rFonts w:asciiTheme="majorHAnsi" w:eastAsiaTheme="minorHAnsi" w:hAnsiTheme="majorHAnsi" w:cstheme="minorBidi"/>
+                <w:lang w:eastAsia="en-US"/>
+              </w:rPr>
+              <w:t>Klemm</w:t>
+            </w:r>
+            <w:proofErr w:type="spellEnd"/>
           </w:p>
         </w:tc>
         <w:tc>
@@ -861,12 +1033,21 @@
                 <w:lang w:eastAsia="en-US"/>
               </w:rPr>
             </w:pPr>
-            <w:r>
-              <w:rPr>
-                <w:rFonts w:asciiTheme="majorHAnsi" w:eastAsiaTheme="minorHAnsi" w:hAnsiTheme="majorHAnsi" w:cstheme="minorBidi"/>
-                <w:lang w:eastAsia="en-US"/>
-              </w:rPr>
-              <w:t>Zhong Li</w:t>
+            <w:proofErr w:type="spellStart"/>
+            <w:r>
+              <w:rPr>
+                <w:rFonts w:asciiTheme="majorHAnsi" w:eastAsiaTheme="minorHAnsi" w:hAnsiTheme="majorHAnsi" w:cstheme="minorBidi"/>
+                <w:lang w:eastAsia="en-US"/>
+              </w:rPr>
+              <w:t>Zhong</w:t>
+            </w:r>
+            <w:proofErr w:type="spellEnd"/>
+            <w:r>
+              <w:rPr>
+                <w:rFonts w:asciiTheme="majorHAnsi" w:eastAsiaTheme="minorHAnsi" w:hAnsiTheme="majorHAnsi" w:cstheme="minorBidi"/>
+                <w:lang w:eastAsia="en-US"/>
+              </w:rPr>
+              <w:t xml:space="preserve"> Li</w:t>
             </w:r>
           </w:p>
         </w:tc>
@@ -901,8 +1082,17 @@
                 <w:rFonts w:asciiTheme="majorHAnsi" w:eastAsiaTheme="minorHAnsi" w:hAnsiTheme="majorHAnsi" w:cstheme="minorBidi"/>
                 <w:lang w:eastAsia="en-US"/>
               </w:rPr>
-              <w:t>Larry Brem</w:t>
-            </w:r>
+              <w:t xml:space="preserve">Larry </w:t>
+            </w:r>
+            <w:proofErr w:type="spellStart"/>
+            <w:r>
+              <w:rPr>
+                <w:rFonts w:asciiTheme="majorHAnsi" w:eastAsiaTheme="minorHAnsi" w:hAnsiTheme="majorHAnsi" w:cstheme="minorBidi"/>
+                <w:lang w:eastAsia="en-US"/>
+              </w:rPr>
+              <w:t>Brem</w:t>
+            </w:r>
+            <w:proofErr w:type="spellEnd"/>
           </w:p>
         </w:tc>
         <w:tc>
@@ -1050,8 +1240,15 @@
           <w:lang w:eastAsia="ja-JP"/>
         </w:rPr>
       </w:pPr>
-      <w:r>
-        <w:t>caArray:</w:t>
+      <w:proofErr w:type="spellStart"/>
+      <w:proofErr w:type="gramStart"/>
+      <w:r>
+        <w:t>caArray</w:t>
+      </w:r>
+      <w:proofErr w:type="spellEnd"/>
+      <w:proofErr w:type="gramEnd"/>
+      <w:r>
+        <w:t>:</w:t>
       </w:r>
     </w:p>
     <w:p>
@@ -1066,12 +1263,23 @@
           <w:lang w:eastAsia="en-US"/>
         </w:rPr>
       </w:pPr>
-      <w:r>
-        <w:rPr>
-          <w:rFonts w:asciiTheme="majorHAnsi" w:eastAsiaTheme="minorHAnsi" w:hAnsiTheme="majorHAnsi" w:cstheme="minorBidi"/>
-          <w:lang w:eastAsia="en-US"/>
-        </w:rPr>
-        <w:t>caArray 2.5.0 status</w:t>
+      <w:proofErr w:type="spellStart"/>
+      <w:proofErr w:type="gramStart"/>
+      <w:r>
+        <w:rPr>
+          <w:rFonts w:asciiTheme="majorHAnsi" w:eastAsiaTheme="minorHAnsi" w:hAnsiTheme="majorHAnsi" w:cstheme="minorBidi"/>
+          <w:lang w:eastAsia="en-US"/>
+        </w:rPr>
+        <w:t>caArray</w:t>
+      </w:r>
+      <w:proofErr w:type="spellEnd"/>
+      <w:proofErr w:type="gramEnd"/>
+      <w:r>
+        <w:rPr>
+          <w:rFonts w:asciiTheme="majorHAnsi" w:eastAsiaTheme="minorHAnsi" w:hAnsiTheme="majorHAnsi" w:cstheme="minorBidi"/>
+          <w:lang w:eastAsia="en-US"/>
+        </w:rPr>
+        <w:t xml:space="preserve"> 2.5.0 status</w:t>
       </w:r>
       <w:r>
         <w:rPr>
@@ -1229,6 +1437,7 @@
           <w:lang w:eastAsia="en-US"/>
         </w:rPr>
       </w:pPr>
+      <w:proofErr w:type="spellStart"/>
       <w:r>
         <w:rPr>
           <w:rFonts w:asciiTheme="majorHAnsi" w:eastAsiaTheme="minorHAnsi" w:hAnsiTheme="majorHAnsi" w:cstheme="minorBidi"/>
@@ -1236,6 +1445,7 @@
         </w:rPr>
         <w:t>BDALite</w:t>
       </w:r>
+      <w:proofErr w:type="spellEnd"/>
       <w:r>
         <w:rPr>
           <w:rFonts w:asciiTheme="majorHAnsi" w:eastAsiaTheme="minorHAnsi" w:hAnsiTheme="majorHAnsi" w:cstheme="minorBidi"/>
@@ -1282,7 +1492,23 @@
           <w:rFonts w:asciiTheme="majorHAnsi" w:eastAsiaTheme="minorHAnsi" w:hAnsiTheme="majorHAnsi" w:cstheme="minorBidi"/>
           <w:lang w:eastAsia="en-US"/>
         </w:rPr>
-        <w:t>Change to default.properties requested.</w:t>
+        <w:t xml:space="preserve">Change to </w:t>
+      </w:r>
+      <w:proofErr w:type="spellStart"/>
+      <w:r>
+        <w:rPr>
+          <w:rFonts w:asciiTheme="majorHAnsi" w:eastAsiaTheme="minorHAnsi" w:hAnsiTheme="majorHAnsi" w:cstheme="minorBidi"/>
+          <w:lang w:eastAsia="en-US"/>
+        </w:rPr>
+        <w:t>default.properties</w:t>
+      </w:r>
+      <w:proofErr w:type="spellEnd"/>
+      <w:r>
+        <w:rPr>
+          <w:rFonts w:asciiTheme="majorHAnsi" w:eastAsiaTheme="minorHAnsi" w:hAnsiTheme="majorHAnsi" w:cstheme="minorBidi"/>
+          <w:lang w:eastAsia="en-US"/>
+        </w:rPr>
+        <w:t xml:space="preserve"> requested.</w:t>
       </w:r>
     </w:p>
     <w:p>
@@ -1375,8 +1601,15 @@
       <w:pPr>
         <w:pStyle w:val="Heading3"/>
       </w:pPr>
-      <w:r>
-        <w:t>caIntegrator:</w:t>
+      <w:proofErr w:type="spellStart"/>
+      <w:proofErr w:type="gramStart"/>
+      <w:r>
+        <w:t>caIntegrator</w:t>
+      </w:r>
+      <w:proofErr w:type="spellEnd"/>
+      <w:proofErr w:type="gramEnd"/>
+      <w:r>
+        <w:t>:</w:t>
       </w:r>
     </w:p>
     <w:p>
@@ -1416,8 +1649,69 @@
           <w:rFonts w:asciiTheme="majorHAnsi" w:eastAsiaTheme="minorHAnsi" w:hAnsiTheme="majorHAnsi" w:cstheme="minorBidi"/>
           <w:lang w:eastAsia="en-US"/>
         </w:rPr>
-        <w:t>Working with the Systems team to set up the AHP3 build tracks</w:t>
-      </w:r>
+        <w:t>Working with systems team to setup AHP build track.</w:t>
+      </w:r>
+    </w:p>
+    <w:p>
+      <w:pPr>
+        <w:pStyle w:val="ListParagraph"/>
+        <w:numPr>
+          <w:ilvl w:val="1"/>
+          <w:numId w:val="5"/>
+        </w:numPr>
+        <w:rPr>
+          <w:rFonts w:asciiTheme="majorHAnsi" w:eastAsiaTheme="minorHAnsi" w:hAnsiTheme="majorHAnsi" w:cstheme="minorBidi"/>
+          <w:lang w:eastAsia="en-US"/>
+        </w:rPr>
+      </w:pPr>
+      <w:r>
+        <w:rPr>
+          <w:rFonts w:asciiTheme="majorHAnsi" w:eastAsiaTheme="minorHAnsi" w:hAnsiTheme="majorHAnsi" w:cstheme="minorBidi"/>
+          <w:lang w:eastAsia="en-US"/>
+        </w:rPr>
+        <w:t>ETA will be helpful from system team</w:t>
+      </w:r>
+    </w:p>
+    <w:p>
+      <w:pPr>
+        <w:pStyle w:val="ListParagraph"/>
+        <w:numPr>
+          <w:ilvl w:val="1"/>
+          <w:numId w:val="5"/>
+        </w:numPr>
+        <w:rPr>
+          <w:rFonts w:asciiTheme="majorHAnsi" w:eastAsiaTheme="minorHAnsi" w:hAnsiTheme="majorHAnsi" w:cstheme="minorBidi"/>
+          <w:lang w:eastAsia="en-US"/>
+        </w:rPr>
+      </w:pPr>
+      <w:r>
+        <w:rPr>
+          <w:rFonts w:asciiTheme="majorHAnsi" w:eastAsiaTheme="minorHAnsi" w:hAnsiTheme="majorHAnsi" w:cstheme="minorBidi"/>
+          <w:lang w:eastAsia="en-US"/>
+        </w:rPr>
+        <w:t>Nightly builds fails now</w:t>
+      </w:r>
+    </w:p>
+    <w:p>
+      <w:pPr>
+        <w:pStyle w:val="ListParagraph"/>
+        <w:numPr>
+          <w:ilvl w:val="1"/>
+          <w:numId w:val="5"/>
+        </w:numPr>
+        <w:rPr>
+          <w:rFonts w:asciiTheme="majorHAnsi" w:eastAsiaTheme="minorHAnsi" w:hAnsiTheme="majorHAnsi" w:cstheme="minorBidi"/>
+          <w:lang w:eastAsia="en-US"/>
+        </w:rPr>
+      </w:pPr>
+      <w:r>
+        <w:rPr>
+          <w:rFonts w:asciiTheme="majorHAnsi" w:eastAsiaTheme="minorHAnsi" w:hAnsiTheme="majorHAnsi" w:cstheme="minorBidi"/>
+          <w:lang w:eastAsia="en-US"/>
+        </w:rPr>
+        <w:t>No deployment to Prod until we have everything setup to work with new tech stack, AHP3.0 etc</w:t>
+      </w:r>
+      <w:proofErr w:type="gramStart"/>
       <w:r>
         <w:rPr>
           <w:rFonts w:asciiTheme="majorHAnsi" w:eastAsiaTheme="minorHAnsi" w:hAnsiTheme="majorHAnsi" w:cstheme="minorBidi"/>
@@ -1425,6 +1719,14 @@
         </w:rPr>
         <w:t>.</w:t>
       </w:r>
+      <w:r>
+        <w:rPr>
+          <w:rFonts w:asciiTheme="majorHAnsi" w:eastAsiaTheme="minorHAnsi" w:hAnsiTheme="majorHAnsi" w:cstheme="minorBidi"/>
+          <w:lang w:eastAsia="en-US"/>
+        </w:rPr>
+        <w:t>.</w:t>
+      </w:r>
+      <w:proofErr w:type="gramEnd"/>
     </w:p>
     <w:p>
       <w:pPr>
@@ -1458,12 +1760,21 @@
           <w:lang w:eastAsia="en-US"/>
         </w:rPr>
       </w:pPr>
-      <w:r>
-        <w:rPr>
-          <w:rFonts w:asciiTheme="majorHAnsi" w:eastAsiaTheme="minorHAnsi" w:hAnsiTheme="majorHAnsi" w:cstheme="minorBidi"/>
-          <w:lang w:eastAsia="en-US"/>
-        </w:rPr>
-        <w:t xml:space="preserve">Xenoline update: </w:t>
+      <w:proofErr w:type="spellStart"/>
+      <w:r>
+        <w:rPr>
+          <w:rFonts w:asciiTheme="majorHAnsi" w:eastAsiaTheme="minorHAnsi" w:hAnsiTheme="majorHAnsi" w:cstheme="minorBidi"/>
+          <w:lang w:eastAsia="en-US"/>
+        </w:rPr>
+        <w:t>Xenoline</w:t>
+      </w:r>
+      <w:proofErr w:type="spellEnd"/>
+      <w:r>
+        <w:rPr>
+          <w:rFonts w:asciiTheme="majorHAnsi" w:eastAsiaTheme="minorHAnsi" w:hAnsiTheme="majorHAnsi" w:cstheme="minorBidi"/>
+          <w:lang w:eastAsia="en-US"/>
+        </w:rPr>
+        <w:t xml:space="preserve"> update: </w:t>
       </w:r>
       <w:r>
         <w:rPr>
@@ -1492,12 +1803,39 @@
           <w:lang w:eastAsia="en-US"/>
         </w:rPr>
       </w:pPr>
-      <w:r>
-        <w:rPr>
-          <w:rFonts w:asciiTheme="majorHAnsi" w:eastAsiaTheme="minorHAnsi" w:hAnsiTheme="majorHAnsi" w:cstheme="minorBidi"/>
-          <w:lang w:eastAsia="en-US"/>
-        </w:rPr>
-        <w:t>caDSR requirements. Larry will look into permissible values in LexEVS.</w:t>
+      <w:proofErr w:type="spellStart"/>
+      <w:proofErr w:type="gramStart"/>
+      <w:r>
+        <w:rPr>
+          <w:rFonts w:asciiTheme="majorHAnsi" w:eastAsiaTheme="minorHAnsi" w:hAnsiTheme="majorHAnsi" w:cstheme="minorBidi"/>
+          <w:lang w:eastAsia="en-US"/>
+        </w:rPr>
+        <w:t>caDSR</w:t>
+      </w:r>
+      <w:proofErr w:type="spellEnd"/>
+      <w:proofErr w:type="gramEnd"/>
+      <w:r>
+        <w:rPr>
+          <w:rFonts w:asciiTheme="majorHAnsi" w:eastAsiaTheme="minorHAnsi" w:hAnsiTheme="majorHAnsi" w:cstheme="minorBidi"/>
+          <w:lang w:eastAsia="en-US"/>
+        </w:rPr>
+        <w:t xml:space="preserve"> requirements. Larry will look into permissible values in </w:t>
+      </w:r>
+      <w:proofErr w:type="spellStart"/>
+      <w:r>
+        <w:rPr>
+          <w:rFonts w:asciiTheme="majorHAnsi" w:eastAsiaTheme="minorHAnsi" w:hAnsiTheme="majorHAnsi" w:cstheme="minorBidi"/>
+          <w:lang w:eastAsia="en-US"/>
+        </w:rPr>
+        <w:t>LexEVS</w:t>
+      </w:r>
+      <w:proofErr w:type="spellEnd"/>
+      <w:r>
+        <w:rPr>
+          <w:rFonts w:asciiTheme="majorHAnsi" w:eastAsiaTheme="minorHAnsi" w:hAnsiTheme="majorHAnsi" w:cstheme="minorBidi"/>
+          <w:lang w:eastAsia="en-US"/>
+        </w:rPr>
+        <w:t>.</w:t>
       </w:r>
       <w:r>
         <w:rPr>
@@ -1518,7 +1856,23 @@
           <w:rFonts w:asciiTheme="majorHAnsi" w:eastAsiaTheme="minorHAnsi" w:hAnsiTheme="majorHAnsi" w:cstheme="minorBidi"/>
           <w:lang w:eastAsia="en-US"/>
         </w:rPr>
-        <w:t xml:space="preserve"> with the caDSR team</w:t>
+        <w:t xml:space="preserve"> with the </w:t>
+      </w:r>
+      <w:proofErr w:type="spellStart"/>
+      <w:r>
+        <w:rPr>
+          <w:rFonts w:asciiTheme="majorHAnsi" w:eastAsiaTheme="minorHAnsi" w:hAnsiTheme="majorHAnsi" w:cstheme="minorBidi"/>
+          <w:lang w:eastAsia="en-US"/>
+        </w:rPr>
+        <w:t>caDSR</w:t>
+      </w:r>
+      <w:proofErr w:type="spellEnd"/>
+      <w:r>
+        <w:rPr>
+          <w:rFonts w:asciiTheme="majorHAnsi" w:eastAsiaTheme="minorHAnsi" w:hAnsiTheme="majorHAnsi" w:cstheme="minorBidi"/>
+          <w:lang w:eastAsia="en-US"/>
+        </w:rPr>
+        <w:t xml:space="preserve"> team</w:t>
       </w:r>
       <w:r>
         <w:rPr>
@@ -1669,7 +2023,39 @@
           <w:rFonts w:asciiTheme="majorHAnsi" w:eastAsiaTheme="minorHAnsi" w:hAnsiTheme="majorHAnsi" w:cstheme="minorBidi"/>
           <w:lang w:eastAsia="en-US"/>
         </w:rPr>
-        <w:t>Setting up caIntegrator sample studies to use the caArray sample experiments</w:t>
+        <w:t xml:space="preserve">Setting up </w:t>
+      </w:r>
+      <w:proofErr w:type="spellStart"/>
+      <w:r>
+        <w:rPr>
+          <w:rFonts w:asciiTheme="majorHAnsi" w:eastAsiaTheme="minorHAnsi" w:hAnsiTheme="majorHAnsi" w:cstheme="minorBidi"/>
+          <w:lang w:eastAsia="en-US"/>
+        </w:rPr>
+        <w:t>caIntegrator</w:t>
+      </w:r>
+      <w:proofErr w:type="spellEnd"/>
+      <w:r>
+        <w:rPr>
+          <w:rFonts w:asciiTheme="majorHAnsi" w:eastAsiaTheme="minorHAnsi" w:hAnsiTheme="majorHAnsi" w:cstheme="minorBidi"/>
+          <w:lang w:eastAsia="en-US"/>
+        </w:rPr>
+        <w:t xml:space="preserve"> sample studies to use the </w:t>
+      </w:r>
+      <w:proofErr w:type="spellStart"/>
+      <w:r>
+        <w:rPr>
+          <w:rFonts w:asciiTheme="majorHAnsi" w:eastAsiaTheme="minorHAnsi" w:hAnsiTheme="majorHAnsi" w:cstheme="minorBidi"/>
+          <w:lang w:eastAsia="en-US"/>
+        </w:rPr>
+        <w:t>caArray</w:t>
+      </w:r>
+      <w:proofErr w:type="spellEnd"/>
+      <w:r>
+        <w:rPr>
+          <w:rFonts w:asciiTheme="majorHAnsi" w:eastAsiaTheme="minorHAnsi" w:hAnsiTheme="majorHAnsi" w:cstheme="minorBidi"/>
+          <w:lang w:eastAsia="en-US"/>
+        </w:rPr>
+        <w:t xml:space="preserve"> sample experiments</w:t>
       </w:r>
       <w:r>
         <w:rPr>
@@ -2063,7 +2449,23 @@
                 <w:rFonts w:asciiTheme="majorHAnsi" w:eastAsiaTheme="minorHAnsi" w:hAnsiTheme="majorHAnsi" w:cstheme="minorBidi"/>
                 <w:lang w:eastAsia="en-US"/>
               </w:rPr>
-              <w:t>Set up a meeting to discuss caGrid 1.2 upgrade</w:t>
+              <w:t xml:space="preserve">Set up a meeting to discuss </w:t>
+            </w:r>
+            <w:proofErr w:type="spellStart"/>
+            <w:r>
+              <w:rPr>
+                <w:rFonts w:asciiTheme="majorHAnsi" w:eastAsiaTheme="minorHAnsi" w:hAnsiTheme="majorHAnsi" w:cstheme="minorBidi"/>
+                <w:lang w:eastAsia="en-US"/>
+              </w:rPr>
+              <w:t>caGrid</w:t>
+            </w:r>
+            <w:proofErr w:type="spellEnd"/>
+            <w:r>
+              <w:rPr>
+                <w:rFonts w:asciiTheme="majorHAnsi" w:eastAsiaTheme="minorHAnsi" w:hAnsiTheme="majorHAnsi" w:cstheme="minorBidi"/>
+                <w:lang w:eastAsia="en-US"/>
+              </w:rPr>
+              <w:t xml:space="preserve"> 1.2 upgrade</w:t>
             </w:r>
           </w:p>
         </w:tc>
@@ -2165,12 +2567,39 @@
                 <w:lang w:eastAsia="en-US"/>
               </w:rPr>
             </w:pPr>
-            <w:r>
-              <w:rPr>
-                <w:rFonts w:asciiTheme="majorHAnsi" w:eastAsiaTheme="minorHAnsi" w:hAnsiTheme="majorHAnsi" w:cstheme="minorBidi"/>
-                <w:lang w:eastAsia="en-US"/>
-              </w:rPr>
-              <w:t>caArray and caIntegrator demos for JJ</w:t>
+            <w:proofErr w:type="spellStart"/>
+            <w:proofErr w:type="gramStart"/>
+            <w:r>
+              <w:rPr>
+                <w:rFonts w:asciiTheme="majorHAnsi" w:eastAsiaTheme="minorHAnsi" w:hAnsiTheme="majorHAnsi" w:cstheme="minorBidi"/>
+                <w:lang w:eastAsia="en-US"/>
+              </w:rPr>
+              <w:t>caArray</w:t>
+            </w:r>
+            <w:proofErr w:type="spellEnd"/>
+            <w:proofErr w:type="gramEnd"/>
+            <w:r>
+              <w:rPr>
+                <w:rFonts w:asciiTheme="majorHAnsi" w:eastAsiaTheme="minorHAnsi" w:hAnsiTheme="majorHAnsi" w:cstheme="minorBidi"/>
+                <w:lang w:eastAsia="en-US"/>
+              </w:rPr>
+              <w:t xml:space="preserve"> and </w:t>
+            </w:r>
+            <w:proofErr w:type="spellStart"/>
+            <w:r>
+              <w:rPr>
+                <w:rFonts w:asciiTheme="majorHAnsi" w:eastAsiaTheme="minorHAnsi" w:hAnsiTheme="majorHAnsi" w:cstheme="minorBidi"/>
+                <w:lang w:eastAsia="en-US"/>
+              </w:rPr>
+              <w:t>caIntegrator</w:t>
+            </w:r>
+            <w:proofErr w:type="spellEnd"/>
+            <w:r>
+              <w:rPr>
+                <w:rFonts w:asciiTheme="majorHAnsi" w:eastAsiaTheme="minorHAnsi" w:hAnsiTheme="majorHAnsi" w:cstheme="minorBidi"/>
+                <w:lang w:eastAsia="en-US"/>
+              </w:rPr>
+              <w:t xml:space="preserve"> demos for JJ</w:t>
             </w:r>
           </w:p>
         </w:tc>
@@ -2185,12 +2614,37 @@
                 <w:lang w:eastAsia="en-US"/>
               </w:rPr>
             </w:pPr>
-            <w:r>
-              <w:rPr>
-                <w:rFonts w:asciiTheme="majorHAnsi" w:eastAsiaTheme="minorHAnsi" w:hAnsiTheme="majorHAnsi" w:cstheme="minorBidi"/>
-                <w:lang w:eastAsia="en-US"/>
-              </w:rPr>
-              <w:t>Rashmi Srinivasa and Shine Jacob</w:t>
+            <w:proofErr w:type="spellStart"/>
+            <w:r>
+              <w:rPr>
+                <w:rFonts w:asciiTheme="majorHAnsi" w:eastAsiaTheme="minorHAnsi" w:hAnsiTheme="majorHAnsi" w:cstheme="minorBidi"/>
+                <w:lang w:eastAsia="en-US"/>
+              </w:rPr>
+              <w:t>Rashmi</w:t>
+            </w:r>
+            <w:proofErr w:type="spellEnd"/>
+            <w:r>
+              <w:rPr>
+                <w:rFonts w:asciiTheme="majorHAnsi" w:eastAsiaTheme="minorHAnsi" w:hAnsiTheme="majorHAnsi" w:cstheme="minorBidi"/>
+                <w:lang w:eastAsia="en-US"/>
+              </w:rPr>
+              <w:t xml:space="preserve"> </w:t>
+            </w:r>
+            <w:proofErr w:type="spellStart"/>
+            <w:r>
+              <w:rPr>
+                <w:rFonts w:asciiTheme="majorHAnsi" w:eastAsiaTheme="minorHAnsi" w:hAnsiTheme="majorHAnsi" w:cstheme="minorBidi"/>
+                <w:lang w:eastAsia="en-US"/>
+              </w:rPr>
+              <w:t>Srinivasa</w:t>
+            </w:r>
+            <w:proofErr w:type="spellEnd"/>
+            <w:r>
+              <w:rPr>
+                <w:rFonts w:asciiTheme="majorHAnsi" w:eastAsiaTheme="minorHAnsi" w:hAnsiTheme="majorHAnsi" w:cstheme="minorBidi"/>
+                <w:lang w:eastAsia="en-US"/>
+              </w:rPr>
+              <w:t xml:space="preserve"> and Shine Jacob</w:t>
             </w:r>
           </w:p>
         </w:tc>
@@ -2265,7 +2719,23 @@
                 <w:rFonts w:asciiTheme="majorHAnsi" w:eastAsiaTheme="minorHAnsi" w:hAnsiTheme="majorHAnsi" w:cstheme="minorBidi"/>
                 <w:lang w:eastAsia="en-US"/>
               </w:rPr>
-              <w:t>Talk to the UPT team re: dissuading caArray users from creating groups within UPT.</w:t>
+              <w:t xml:space="preserve">Talk to the UPT team re: dissuading </w:t>
+            </w:r>
+            <w:proofErr w:type="spellStart"/>
+            <w:r>
+              <w:rPr>
+                <w:rFonts w:asciiTheme="majorHAnsi" w:eastAsiaTheme="minorHAnsi" w:hAnsiTheme="majorHAnsi" w:cstheme="minorBidi"/>
+                <w:lang w:eastAsia="en-US"/>
+              </w:rPr>
+              <w:t>caArray</w:t>
+            </w:r>
+            <w:proofErr w:type="spellEnd"/>
+            <w:r>
+              <w:rPr>
+                <w:rFonts w:asciiTheme="majorHAnsi" w:eastAsiaTheme="minorHAnsi" w:hAnsiTheme="majorHAnsi" w:cstheme="minorBidi"/>
+                <w:lang w:eastAsia="en-US"/>
+              </w:rPr>
+              <w:t xml:space="preserve"> users from creating groups within UPT.</w:t>
             </w:r>
           </w:p>
         </w:tc>
@@ -2292,8 +2762,17 @@
                 <w:rFonts w:asciiTheme="majorHAnsi" w:eastAsiaTheme="minorHAnsi" w:hAnsiTheme="majorHAnsi" w:cstheme="minorBidi"/>
                 <w:lang w:eastAsia="en-US"/>
               </w:rPr>
-              <w:t xml:space="preserve"> and Larry Brem</w:t>
-            </w:r>
+              <w:t xml:space="preserve"> and Larry </w:t>
+            </w:r>
+            <w:proofErr w:type="spellStart"/>
+            <w:r>
+              <w:rPr>
+                <w:rFonts w:asciiTheme="majorHAnsi" w:eastAsiaTheme="minorHAnsi" w:hAnsiTheme="majorHAnsi" w:cstheme="minorBidi"/>
+                <w:lang w:eastAsia="en-US"/>
+              </w:rPr>
+              <w:t>Brem</w:t>
+            </w:r>
+            <w:proofErr w:type="spellEnd"/>
           </w:p>
         </w:tc>
         <w:tc>
@@ -2517,8 +2996,17 @@
                 <w:rFonts w:asciiTheme="majorHAnsi" w:eastAsiaTheme="minorHAnsi" w:hAnsiTheme="majorHAnsi" w:cstheme="minorBidi"/>
                 <w:lang w:eastAsia="en-US"/>
               </w:rPr>
-              <w:t>Eve Shalley</w:t>
-            </w:r>
+              <w:t xml:space="preserve">Eve </w:t>
+            </w:r>
+            <w:proofErr w:type="spellStart"/>
+            <w:r>
+              <w:rPr>
+                <w:rFonts w:asciiTheme="majorHAnsi" w:eastAsiaTheme="minorHAnsi" w:hAnsiTheme="majorHAnsi" w:cstheme="minorBidi"/>
+                <w:lang w:eastAsia="en-US"/>
+              </w:rPr>
+              <w:t>Shalley</w:t>
+            </w:r>
+            <w:proofErr w:type="spellEnd"/>
           </w:p>
         </w:tc>
         <w:tc>
@@ -2592,7 +3080,23 @@
                 <w:rFonts w:asciiTheme="majorHAnsi" w:eastAsiaTheme="minorHAnsi" w:hAnsiTheme="majorHAnsi" w:cstheme="minorBidi"/>
                 <w:lang w:eastAsia="en-US"/>
               </w:rPr>
-              <w:t>Set up a meeting with the caDSR team to discuss permissible values.</w:t>
+              <w:t xml:space="preserve">Set up a meeting with the </w:t>
+            </w:r>
+            <w:proofErr w:type="spellStart"/>
+            <w:r>
+              <w:rPr>
+                <w:rFonts w:asciiTheme="majorHAnsi" w:eastAsiaTheme="minorHAnsi" w:hAnsiTheme="majorHAnsi" w:cstheme="minorBidi"/>
+                <w:lang w:eastAsia="en-US"/>
+              </w:rPr>
+              <w:t>caDSR</w:t>
+            </w:r>
+            <w:proofErr w:type="spellEnd"/>
+            <w:r>
+              <w:rPr>
+                <w:rFonts w:asciiTheme="majorHAnsi" w:eastAsiaTheme="minorHAnsi" w:hAnsiTheme="majorHAnsi" w:cstheme="minorBidi"/>
+                <w:lang w:eastAsia="en-US"/>
+              </w:rPr>
+              <w:t xml:space="preserve"> team to discuss permissible values.</w:t>
             </w:r>
           </w:p>
         </w:tc>
@@ -2607,13 +3111,31 @@
                 <w:lang w:eastAsia="en-US"/>
               </w:rPr>
             </w:pPr>
-            <w:r>
-              <w:rPr>
-                <w:rFonts w:asciiTheme="majorHAnsi" w:eastAsiaTheme="minorHAnsi" w:hAnsiTheme="majorHAnsi" w:cstheme="minorBidi"/>
-                <w:lang w:eastAsia="en-US"/>
-              </w:rPr>
-              <w:t>Mervi Heiskanen</w:t>
-            </w:r>
+            <w:proofErr w:type="spellStart"/>
+            <w:r>
+              <w:rPr>
+                <w:rFonts w:asciiTheme="majorHAnsi" w:eastAsiaTheme="minorHAnsi" w:hAnsiTheme="majorHAnsi" w:cstheme="minorBidi"/>
+                <w:lang w:eastAsia="en-US"/>
+              </w:rPr>
+              <w:t>Mervi</w:t>
+            </w:r>
+            <w:proofErr w:type="spellEnd"/>
+            <w:r>
+              <w:rPr>
+                <w:rFonts w:asciiTheme="majorHAnsi" w:eastAsiaTheme="minorHAnsi" w:hAnsiTheme="majorHAnsi" w:cstheme="minorBidi"/>
+                <w:lang w:eastAsia="en-US"/>
+              </w:rPr>
+              <w:t xml:space="preserve"> </w:t>
+            </w:r>
+            <w:proofErr w:type="spellStart"/>
+            <w:r>
+              <w:rPr>
+                <w:rFonts w:asciiTheme="majorHAnsi" w:eastAsiaTheme="minorHAnsi" w:hAnsiTheme="majorHAnsi" w:cstheme="minorBidi"/>
+                <w:lang w:eastAsia="en-US"/>
+              </w:rPr>
+              <w:t>Heiskanen</w:t>
+            </w:r>
+            <w:proofErr w:type="spellEnd"/>
           </w:p>
         </w:tc>
         <w:tc>
@@ -2709,13 +3231,31 @@
                 <w:lang w:eastAsia="en-US"/>
               </w:rPr>
             </w:pPr>
-            <w:r>
-              <w:rPr>
-                <w:rFonts w:asciiTheme="majorHAnsi" w:eastAsiaTheme="minorHAnsi" w:hAnsiTheme="majorHAnsi" w:cstheme="minorBidi"/>
-                <w:lang w:eastAsia="en-US"/>
-              </w:rPr>
-              <w:t>Rashmi Srinivasa</w:t>
-            </w:r>
+            <w:proofErr w:type="spellStart"/>
+            <w:r>
+              <w:rPr>
+                <w:rFonts w:asciiTheme="majorHAnsi" w:eastAsiaTheme="minorHAnsi" w:hAnsiTheme="majorHAnsi" w:cstheme="minorBidi"/>
+                <w:lang w:eastAsia="en-US"/>
+              </w:rPr>
+              <w:t>Rashmi</w:t>
+            </w:r>
+            <w:proofErr w:type="spellEnd"/>
+            <w:r>
+              <w:rPr>
+                <w:rFonts w:asciiTheme="majorHAnsi" w:eastAsiaTheme="minorHAnsi" w:hAnsiTheme="majorHAnsi" w:cstheme="minorBidi"/>
+                <w:lang w:eastAsia="en-US"/>
+              </w:rPr>
+              <w:t xml:space="preserve"> </w:t>
+            </w:r>
+            <w:proofErr w:type="spellStart"/>
+            <w:r>
+              <w:rPr>
+                <w:rFonts w:asciiTheme="majorHAnsi" w:eastAsiaTheme="minorHAnsi" w:hAnsiTheme="majorHAnsi" w:cstheme="minorBidi"/>
+                <w:lang w:eastAsia="en-US"/>
+              </w:rPr>
+              <w:t>Srinivasa</w:t>
+            </w:r>
+            <w:proofErr w:type="spellEnd"/>
           </w:p>
         </w:tc>
         <w:tc>

</xml_diff>

<commit_message>
Meeting minutes from status meeting.
</commit_message>
<xml_diff>
--- a/project_management/internal_meetings/2011/20111213_team_meeting.docx
+++ b/project_management/internal_meetings/2011/20111213_team_meeting.docx
@@ -229,6 +229,13 @@
                 <w:lang w:eastAsia="en-US"/>
               </w:rPr>
             </w:pPr>
+            <w:r>
+              <w:rPr>
+                <w:rFonts w:asciiTheme="majorHAnsi" w:eastAsiaTheme="minorHAnsi" w:hAnsiTheme="majorHAnsi" w:cstheme="minorBidi"/>
+                <w:lang w:eastAsia="en-US"/>
+              </w:rPr>
+              <w:t>Y</w:t>
+            </w:r>
           </w:p>
         </w:tc>
       </w:tr>
@@ -273,6 +280,13 @@
                 <w:lang w:eastAsia="en-US"/>
               </w:rPr>
             </w:pPr>
+            <w:r>
+              <w:rPr>
+                <w:rFonts w:asciiTheme="majorHAnsi" w:eastAsiaTheme="minorHAnsi" w:hAnsiTheme="majorHAnsi" w:cstheme="minorBidi"/>
+                <w:lang w:eastAsia="en-US"/>
+              </w:rPr>
+              <w:t>Y</w:t>
+            </w:r>
           </w:p>
         </w:tc>
         <w:tc>
@@ -315,6 +329,13 @@
                 <w:lang w:eastAsia="en-US"/>
               </w:rPr>
             </w:pPr>
+            <w:r>
+              <w:rPr>
+                <w:rFonts w:asciiTheme="majorHAnsi" w:eastAsiaTheme="minorHAnsi" w:hAnsiTheme="majorHAnsi" w:cstheme="minorBidi"/>
+                <w:lang w:eastAsia="en-US"/>
+              </w:rPr>
+              <w:t>Y</w:t>
+            </w:r>
           </w:p>
         </w:tc>
       </w:tr>
@@ -350,6 +371,13 @@
                 <w:lang w:eastAsia="en-US"/>
               </w:rPr>
             </w:pPr>
+            <w:r>
+              <w:rPr>
+                <w:rFonts w:asciiTheme="majorHAnsi" w:eastAsiaTheme="minorHAnsi" w:hAnsiTheme="majorHAnsi" w:cstheme="minorBidi"/>
+                <w:lang w:eastAsia="en-US"/>
+              </w:rPr>
+              <w:t>Y</w:t>
+            </w:r>
           </w:p>
         </w:tc>
         <w:tc>
@@ -401,6 +429,13 @@
                 <w:lang w:eastAsia="en-US"/>
               </w:rPr>
             </w:pPr>
+            <w:r>
+              <w:rPr>
+                <w:rFonts w:asciiTheme="majorHAnsi" w:eastAsiaTheme="minorHAnsi" w:hAnsiTheme="majorHAnsi" w:cstheme="minorBidi"/>
+                <w:lang w:eastAsia="en-US"/>
+              </w:rPr>
+              <w:t>Y</w:t>
+            </w:r>
           </w:p>
         </w:tc>
       </w:tr>
@@ -436,6 +471,13 @@
                 <w:lang w:eastAsia="en-US"/>
               </w:rPr>
             </w:pPr>
+            <w:r>
+              <w:rPr>
+                <w:rFonts w:asciiTheme="majorHAnsi" w:eastAsiaTheme="minorHAnsi" w:hAnsiTheme="majorHAnsi" w:cstheme="minorBidi"/>
+                <w:lang w:eastAsia="en-US"/>
+              </w:rPr>
+              <w:t>Y</w:t>
+            </w:r>
           </w:p>
         </w:tc>
         <w:tc>
@@ -487,6 +529,13 @@
                 <w:lang w:eastAsia="en-US"/>
               </w:rPr>
             </w:pPr>
+            <w:r>
+              <w:rPr>
+                <w:rFonts w:asciiTheme="majorHAnsi" w:eastAsiaTheme="minorHAnsi" w:hAnsiTheme="majorHAnsi" w:cstheme="minorBidi"/>
+                <w:lang w:eastAsia="en-US"/>
+              </w:rPr>
+              <w:t>Y</w:t>
+            </w:r>
           </w:p>
         </w:tc>
       </w:tr>
@@ -531,6 +580,13 @@
                 <w:lang w:eastAsia="en-US"/>
               </w:rPr>
             </w:pPr>
+            <w:r>
+              <w:rPr>
+                <w:rFonts w:asciiTheme="majorHAnsi" w:eastAsiaTheme="minorHAnsi" w:hAnsiTheme="majorHAnsi" w:cstheme="minorBidi"/>
+                <w:lang w:eastAsia="en-US"/>
+              </w:rPr>
+              <w:t>Y</w:t>
+            </w:r>
           </w:p>
         </w:tc>
         <w:tc>
@@ -599,6 +655,13 @@
                 <w:lang w:eastAsia="en-US"/>
               </w:rPr>
             </w:pPr>
+            <w:r>
+              <w:rPr>
+                <w:rFonts w:asciiTheme="majorHAnsi" w:eastAsiaTheme="minorHAnsi" w:hAnsiTheme="majorHAnsi" w:cstheme="minorBidi"/>
+                <w:lang w:eastAsia="en-US"/>
+              </w:rPr>
+              <w:t>Y</w:t>
+            </w:r>
           </w:p>
         </w:tc>
         <w:tc>
@@ -632,6 +695,13 @@
                 <w:lang w:eastAsia="en-US"/>
               </w:rPr>
             </w:pPr>
+            <w:r>
+              <w:rPr>
+                <w:rFonts w:asciiTheme="majorHAnsi" w:eastAsiaTheme="minorHAnsi" w:hAnsiTheme="majorHAnsi" w:cstheme="minorBidi"/>
+                <w:lang w:eastAsia="en-US"/>
+              </w:rPr>
+              <w:t>Y</w:t>
+            </w:r>
           </w:p>
         </w:tc>
       </w:tr>
@@ -676,6 +746,13 @@
                 <w:lang w:eastAsia="en-US"/>
               </w:rPr>
             </w:pPr>
+            <w:r>
+              <w:rPr>
+                <w:rFonts w:asciiTheme="majorHAnsi" w:eastAsiaTheme="minorHAnsi" w:hAnsiTheme="majorHAnsi" w:cstheme="minorBidi"/>
+                <w:lang w:eastAsia="en-US"/>
+              </w:rPr>
+              <w:t>Y</w:t>
+            </w:r>
           </w:p>
         </w:tc>
         <w:tc>
@@ -753,6 +830,13 @@
                 <w:lang w:eastAsia="en-US"/>
               </w:rPr>
             </w:pPr>
+            <w:r>
+              <w:rPr>
+                <w:rFonts w:asciiTheme="majorHAnsi" w:eastAsiaTheme="minorHAnsi" w:hAnsiTheme="majorHAnsi" w:cstheme="minorBidi"/>
+                <w:lang w:eastAsia="en-US"/>
+              </w:rPr>
+              <w:t>Y</w:t>
+            </w:r>
           </w:p>
         </w:tc>
         <w:tc>
@@ -786,6 +870,13 @@
                 <w:lang w:eastAsia="en-US"/>
               </w:rPr>
             </w:pPr>
+            <w:r>
+              <w:rPr>
+                <w:rFonts w:asciiTheme="majorHAnsi" w:eastAsiaTheme="minorHAnsi" w:hAnsiTheme="majorHAnsi" w:cstheme="minorBidi"/>
+                <w:lang w:eastAsia="en-US"/>
+              </w:rPr>
+              <w:t>Y</w:t>
+            </w:r>
           </w:p>
         </w:tc>
       </w:tr>
@@ -821,6 +912,13 @@
                 <w:lang w:eastAsia="en-US"/>
               </w:rPr>
             </w:pPr>
+            <w:r>
+              <w:rPr>
+                <w:rFonts w:asciiTheme="majorHAnsi" w:eastAsiaTheme="minorHAnsi" w:hAnsiTheme="majorHAnsi" w:cstheme="minorBidi"/>
+                <w:lang w:eastAsia="en-US"/>
+              </w:rPr>
+              <w:t>Y</w:t>
+            </w:r>
           </w:p>
         </w:tc>
         <w:tc>
@@ -872,6 +970,13 @@
                 <w:lang w:eastAsia="en-US"/>
               </w:rPr>
             </w:pPr>
+            <w:r>
+              <w:rPr>
+                <w:rFonts w:asciiTheme="majorHAnsi" w:eastAsiaTheme="minorHAnsi" w:hAnsiTheme="majorHAnsi" w:cstheme="minorBidi"/>
+                <w:lang w:eastAsia="en-US"/>
+              </w:rPr>
+              <w:t>Y</w:t>
+            </w:r>
           </w:p>
         </w:tc>
       </w:tr>
@@ -916,6 +1021,13 @@
                 <w:lang w:eastAsia="en-US"/>
               </w:rPr>
             </w:pPr>
+            <w:r>
+              <w:rPr>
+                <w:rFonts w:asciiTheme="majorHAnsi" w:eastAsiaTheme="minorHAnsi" w:hAnsiTheme="majorHAnsi" w:cstheme="minorBidi"/>
+                <w:lang w:eastAsia="en-US"/>
+              </w:rPr>
+              <w:t>Y</w:t>
+            </w:r>
           </w:p>
         </w:tc>
         <w:tc>
@@ -1020,6 +1132,13 @@
                 <w:lang w:eastAsia="en-US"/>
               </w:rPr>
             </w:pPr>
+            <w:r>
+              <w:rPr>
+                <w:rFonts w:asciiTheme="majorHAnsi" w:eastAsiaTheme="minorHAnsi" w:hAnsiTheme="majorHAnsi" w:cstheme="minorBidi"/>
+                <w:lang w:eastAsia="en-US"/>
+              </w:rPr>
+              <w:t>Y</w:t>
+            </w:r>
           </w:p>
         </w:tc>
         <w:tc>
@@ -1062,6 +1181,13 @@
                 <w:lang w:eastAsia="en-US"/>
               </w:rPr>
             </w:pPr>
+            <w:r>
+              <w:rPr>
+                <w:rFonts w:asciiTheme="majorHAnsi" w:eastAsiaTheme="minorHAnsi" w:hAnsiTheme="majorHAnsi" w:cstheme="minorBidi"/>
+                <w:lang w:eastAsia="en-US"/>
+              </w:rPr>
+              <w:t>Y</w:t>
+            </w:r>
           </w:p>
         </w:tc>
       </w:tr>
@@ -1106,6 +1232,13 @@
                 <w:lang w:eastAsia="en-US"/>
               </w:rPr>
             </w:pPr>
+            <w:r>
+              <w:rPr>
+                <w:rFonts w:asciiTheme="majorHAnsi" w:eastAsiaTheme="minorHAnsi" w:hAnsiTheme="majorHAnsi" w:cstheme="minorBidi"/>
+                <w:lang w:eastAsia="en-US"/>
+              </w:rPr>
+              <w:t>Y</w:t>
+            </w:r>
           </w:p>
         </w:tc>
         <w:tc>
@@ -1334,7 +1467,21 @@
           <w:rFonts w:asciiTheme="majorHAnsi" w:eastAsiaTheme="minorHAnsi" w:hAnsiTheme="majorHAnsi" w:cstheme="minorBidi"/>
           <w:lang w:eastAsia="en-US"/>
         </w:rPr>
-        <w:t xml:space="preserve"> (To be discussed at the end of this meeting.)</w:t>
+        <w:t xml:space="preserve"> (</w:t>
+      </w:r>
+      <w:r>
+        <w:rPr>
+          <w:rFonts w:asciiTheme="majorHAnsi" w:eastAsiaTheme="minorHAnsi" w:hAnsiTheme="majorHAnsi" w:cstheme="minorBidi"/>
+          <w:lang w:eastAsia="en-US"/>
+        </w:rPr>
+        <w:t>Were discussed at the end of the</w:t>
+      </w:r>
+      <w:r>
+        <w:rPr>
+          <w:rFonts w:asciiTheme="majorHAnsi" w:eastAsiaTheme="minorHAnsi" w:hAnsiTheme="majorHAnsi" w:cstheme="minorBidi"/>
+          <w:lang w:eastAsia="en-US"/>
+        </w:rPr>
+        <w:t xml:space="preserve"> meeting.)</w:t>
       </w:r>
     </w:p>
     <w:p>
@@ -1363,6 +1510,13 @@
         </w:rPr>
         <w:t>.</w:t>
       </w:r>
+      <w:r>
+        <w:rPr>
+          <w:rFonts w:asciiTheme="majorHAnsi" w:eastAsiaTheme="minorHAnsi" w:hAnsiTheme="majorHAnsi" w:cstheme="minorBidi"/>
+          <w:lang w:eastAsia="en-US"/>
+        </w:rPr>
+        <w:t xml:space="preserve"> No-go decision made.</w:t>
+      </w:r>
     </w:p>
     <w:p>
       <w:pPr>
@@ -1494,21 +1648,26 @@
         </w:rPr>
         <w:t xml:space="preserve">Change to </w:t>
       </w:r>
-      <w:proofErr w:type="spellStart"/>
-      <w:r>
-        <w:rPr>
-          <w:rFonts w:asciiTheme="majorHAnsi" w:eastAsiaTheme="minorHAnsi" w:hAnsiTheme="majorHAnsi" w:cstheme="minorBidi"/>
-          <w:lang w:eastAsia="en-US"/>
-        </w:rPr>
-        <w:t>default.properties</w:t>
-      </w:r>
-      <w:proofErr w:type="spellEnd"/>
-      <w:r>
-        <w:rPr>
-          <w:rFonts w:asciiTheme="majorHAnsi" w:eastAsiaTheme="minorHAnsi" w:hAnsiTheme="majorHAnsi" w:cstheme="minorBidi"/>
-          <w:lang w:eastAsia="en-US"/>
-        </w:rPr>
-        <w:t xml:space="preserve"> requested.</w:t>
+      <w:r>
+        <w:rPr>
+          <w:rFonts w:asciiTheme="majorHAnsi" w:eastAsiaTheme="minorHAnsi" w:hAnsiTheme="majorHAnsi" w:cstheme="minorBidi"/>
+          <w:lang w:eastAsia="en-US"/>
+        </w:rPr>
+        <w:t xml:space="preserve">database </w:t>
+      </w:r>
+      <w:r>
+        <w:rPr>
+          <w:rFonts w:asciiTheme="majorHAnsi" w:eastAsiaTheme="minorHAnsi" w:hAnsiTheme="majorHAnsi" w:cstheme="minorBidi"/>
+          <w:lang w:eastAsia="en-US"/>
+        </w:rPr>
+        <w:t>properties</w:t>
+      </w:r>
+      <w:r>
+        <w:rPr>
+          <w:rFonts w:asciiTheme="majorHAnsi" w:eastAsiaTheme="minorHAnsi" w:hAnsiTheme="majorHAnsi" w:cstheme="minorBidi"/>
+          <w:lang w:eastAsia="en-US"/>
+        </w:rPr>
+        <w:t xml:space="preserve"> configuration requested by the Systems team. New issue created: ARRAY-2197.</w:t>
       </w:r>
     </w:p>
     <w:p>
@@ -1671,6 +1830,29 @@
         </w:rPr>
         <w:t>ETA will be helpful from system team</w:t>
       </w:r>
+      <w:r>
+        <w:rPr>
+          <w:rFonts w:asciiTheme="majorHAnsi" w:eastAsiaTheme="minorHAnsi" w:hAnsiTheme="majorHAnsi" w:cstheme="minorBidi"/>
+          <w:lang w:eastAsia="en-US"/>
+        </w:rPr>
+        <w:t xml:space="preserve">. Mick </w:t>
+      </w:r>
+      <w:proofErr w:type="spellStart"/>
+      <w:r>
+        <w:rPr>
+          <w:rFonts w:asciiTheme="majorHAnsi" w:eastAsiaTheme="minorHAnsi" w:hAnsiTheme="majorHAnsi" w:cstheme="minorBidi"/>
+          <w:lang w:eastAsia="en-US"/>
+        </w:rPr>
+        <w:t>Benham</w:t>
+      </w:r>
+      <w:proofErr w:type="spellEnd"/>
+      <w:r>
+        <w:rPr>
+          <w:rFonts w:asciiTheme="majorHAnsi" w:eastAsiaTheme="minorHAnsi" w:hAnsiTheme="majorHAnsi" w:cstheme="minorBidi"/>
+          <w:lang w:eastAsia="en-US"/>
+        </w:rPr>
+        <w:t xml:space="preserve"> will check on ETA.</w:t>
+      </w:r>
     </w:p>
     <w:p>
       <w:pPr>
@@ -1709,24 +1891,8 @@
           <w:rFonts w:asciiTheme="majorHAnsi" w:eastAsiaTheme="minorHAnsi" w:hAnsiTheme="majorHAnsi" w:cstheme="minorBidi"/>
           <w:lang w:eastAsia="en-US"/>
         </w:rPr>
-        <w:t>No deployment to Prod until we have everything setup to work with new tech stack, AHP3.0 etc</w:t>
-      </w:r>
-      <w:proofErr w:type="gramStart"/>
-      <w:r>
-        <w:rPr>
-          <w:rFonts w:asciiTheme="majorHAnsi" w:eastAsiaTheme="minorHAnsi" w:hAnsiTheme="majorHAnsi" w:cstheme="minorBidi"/>
-          <w:lang w:eastAsia="en-US"/>
-        </w:rPr>
-        <w:t>.</w:t>
-      </w:r>
-      <w:r>
-        <w:rPr>
-          <w:rFonts w:asciiTheme="majorHAnsi" w:eastAsiaTheme="minorHAnsi" w:hAnsiTheme="majorHAnsi" w:cstheme="minorBidi"/>
-          <w:lang w:eastAsia="en-US"/>
-        </w:rPr>
-        <w:t>.</w:t>
-      </w:r>
-      <w:proofErr w:type="gramEnd"/>
+        <w:t>No deployment to Prod until we have everything setup to work with new tech stack, AHP3.0 etc.</w:t>
+      </w:r>
     </w:p>
     <w:p>
       <w:pPr>
@@ -1996,7 +2162,28 @@
           <w:rFonts w:asciiTheme="majorHAnsi" w:eastAsiaTheme="minorHAnsi" w:hAnsiTheme="majorHAnsi" w:cstheme="minorBidi"/>
           <w:lang w:eastAsia="en-US"/>
         </w:rPr>
-        <w:t>Permissions design: to be discussed after this meeting</w:t>
+        <w:t xml:space="preserve">Permissions design: </w:t>
+      </w:r>
+      <w:r>
+        <w:rPr>
+          <w:rFonts w:asciiTheme="majorHAnsi" w:eastAsiaTheme="minorHAnsi" w:hAnsiTheme="majorHAnsi" w:cstheme="minorBidi"/>
+          <w:lang w:eastAsia="en-US"/>
+        </w:rPr>
+        <w:t>was</w:t>
+      </w:r>
+      <w:r>
+        <w:rPr>
+          <w:rFonts w:asciiTheme="majorHAnsi" w:eastAsiaTheme="minorHAnsi" w:hAnsiTheme="majorHAnsi" w:cstheme="minorBidi"/>
+          <w:lang w:eastAsia="en-US"/>
+        </w:rPr>
+        <w:t xml:space="preserve"> discussed </w:t>
+      </w:r>
+      <w:r>
+        <w:rPr>
+          <w:rFonts w:asciiTheme="majorHAnsi" w:eastAsiaTheme="minorHAnsi" w:hAnsiTheme="majorHAnsi" w:cstheme="minorBidi"/>
+          <w:lang w:eastAsia="en-US"/>
+        </w:rPr>
+        <w:t>today</w:t>
       </w:r>
       <w:r>
         <w:rPr>
@@ -2004,6 +2191,49 @@
           <w:lang w:eastAsia="en-US"/>
         </w:rPr>
         <w:t>.</w:t>
+      </w:r>
+    </w:p>
+    <w:p>
+      <w:pPr>
+        <w:pStyle w:val="ListParagraph"/>
+        <w:numPr>
+          <w:ilvl w:val="1"/>
+          <w:numId w:val="5"/>
+        </w:numPr>
+        <w:rPr>
+          <w:rFonts w:asciiTheme="majorHAnsi" w:eastAsiaTheme="minorHAnsi" w:hAnsiTheme="majorHAnsi" w:cstheme="minorBidi"/>
+          <w:lang w:eastAsia="en-US"/>
+        </w:rPr>
+      </w:pPr>
+      <w:r>
+        <w:rPr>
+          <w:rFonts w:asciiTheme="majorHAnsi" w:eastAsiaTheme="minorHAnsi" w:hAnsiTheme="majorHAnsi" w:cstheme="minorBidi"/>
+          <w:lang w:eastAsia="en-US"/>
+        </w:rPr>
+        <w:t xml:space="preserve">The team will set up a meeting with </w:t>
+      </w:r>
+      <w:proofErr w:type="spellStart"/>
+      <w:r>
+        <w:rPr>
+          <w:rFonts w:asciiTheme="majorHAnsi" w:eastAsiaTheme="minorHAnsi" w:hAnsiTheme="majorHAnsi" w:cstheme="minorBidi"/>
+          <w:lang w:eastAsia="en-US"/>
+        </w:rPr>
+        <w:t>Santosh’s</w:t>
+      </w:r>
+      <w:proofErr w:type="spellEnd"/>
+      <w:r>
+        <w:rPr>
+          <w:rFonts w:asciiTheme="majorHAnsi" w:eastAsiaTheme="minorHAnsi" w:hAnsiTheme="majorHAnsi" w:cstheme="minorBidi"/>
+          <w:lang w:eastAsia="en-US"/>
+        </w:rPr>
+        <w:t xml:space="preserve"> team to review the architectural approach for this.</w:t>
+      </w:r>
+      <w:r>
+        <w:rPr>
+          <w:rFonts w:asciiTheme="majorHAnsi" w:eastAsiaTheme="minorHAnsi" w:hAnsiTheme="majorHAnsi" w:cstheme="minorBidi"/>
+          <w:lang w:eastAsia="en-US"/>
+        </w:rPr>
+        <w:t xml:space="preserve"> Will wait to set up a meeting with Sarah until approach has been decided on.</w:t>
       </w:r>
     </w:p>
     <w:p>
@@ -2087,6 +2317,40 @@
     </w:p>
     <w:p>
       <w:pPr>
+        <w:pStyle w:val="ListParagraph"/>
+        <w:numPr>
+          <w:ilvl w:val="0"/>
+          <w:numId w:val="5"/>
+        </w:numPr>
+        <w:rPr>
+          <w:rFonts w:asciiTheme="majorHAnsi" w:eastAsiaTheme="minorHAnsi" w:hAnsiTheme="majorHAnsi" w:cstheme="minorBidi"/>
+          <w:lang w:eastAsia="en-US"/>
+        </w:rPr>
+      </w:pPr>
+      <w:r>
+        <w:rPr>
+          <w:rFonts w:asciiTheme="majorHAnsi" w:eastAsiaTheme="minorHAnsi" w:hAnsiTheme="majorHAnsi" w:cstheme="minorBidi"/>
+          <w:lang w:eastAsia="en-US"/>
+        </w:rPr>
+        <w:t>Eve will create an overall TRANSCEND project plan with milestones from each project and dependencies between projects.</w:t>
+      </w:r>
+      <w:r>
+        <w:rPr>
+          <w:rFonts w:asciiTheme="majorHAnsi" w:eastAsiaTheme="minorHAnsi" w:hAnsiTheme="majorHAnsi" w:cstheme="minorBidi"/>
+          <w:lang w:eastAsia="en-US"/>
+        </w:rPr>
+        <w:t xml:space="preserve"> Monthly a</w:t>
+      </w:r>
+      <w:r>
+        <w:rPr>
+          <w:rFonts w:asciiTheme="majorHAnsi" w:eastAsiaTheme="minorHAnsi" w:hAnsiTheme="majorHAnsi" w:cstheme="minorBidi"/>
+          <w:lang w:eastAsia="en-US"/>
+        </w:rPr>
+        <w:t>ll-hands TRANSCEND technical meetings will start in January.</w:t>
+      </w:r>
+    </w:p>
+    <w:p>
+      <w:pPr>
         <w:pStyle w:val="Heading3"/>
       </w:pPr>
     </w:p>
@@ -2115,7 +2379,44 @@
           <w:rFonts w:asciiTheme="majorHAnsi" w:eastAsiaTheme="minorHAnsi" w:hAnsiTheme="majorHAnsi" w:cstheme="minorBidi"/>
           <w:lang w:eastAsia="en-US"/>
         </w:rPr>
-        <w:t>No updates this week</w:t>
+        <w:t xml:space="preserve">The Systems team will get back to the </w:t>
+      </w:r>
+      <w:proofErr w:type="spellStart"/>
+      <w:r>
+        <w:rPr>
+          <w:rFonts w:asciiTheme="majorHAnsi" w:eastAsiaTheme="minorHAnsi" w:hAnsiTheme="majorHAnsi" w:cstheme="minorBidi"/>
+          <w:lang w:eastAsia="en-US"/>
+        </w:rPr>
+        <w:t>caIntegrator</w:t>
+      </w:r>
+      <w:proofErr w:type="spellEnd"/>
+      <w:r>
+        <w:rPr>
+          <w:rFonts w:asciiTheme="majorHAnsi" w:eastAsiaTheme="minorHAnsi" w:hAnsiTheme="majorHAnsi" w:cstheme="minorBidi"/>
+          <w:lang w:eastAsia="en-US"/>
+        </w:rPr>
+        <w:t xml:space="preserve"> team re</w:t>
+      </w:r>
+      <w:r>
+        <w:rPr>
+          <w:rFonts w:asciiTheme="majorHAnsi" w:eastAsiaTheme="minorHAnsi" w:hAnsiTheme="majorHAnsi" w:cstheme="minorBidi"/>
+          <w:lang w:eastAsia="en-US"/>
+        </w:rPr>
+        <w:t>:</w:t>
+      </w:r>
+      <w:r>
+        <w:rPr>
+          <w:rFonts w:asciiTheme="majorHAnsi" w:eastAsiaTheme="minorHAnsi" w:hAnsiTheme="majorHAnsi" w:cstheme="minorBidi"/>
+          <w:lang w:eastAsia="en-US"/>
+        </w:rPr>
+        <w:t xml:space="preserve"> ETA for tech</w:t>
+      </w:r>
+      <w:r>
+        <w:rPr>
+          <w:rFonts w:asciiTheme="majorHAnsi" w:eastAsiaTheme="minorHAnsi" w:hAnsiTheme="majorHAnsi" w:cstheme="minorBidi"/>
+          <w:lang w:eastAsia="en-US"/>
+        </w:rPr>
+        <w:t xml:space="preserve"> stack upgrades and AHP 3 setup</w:t>
       </w:r>
       <w:r>
         <w:rPr>
@@ -2181,8 +2482,33 @@
           <w:rFonts w:asciiTheme="majorHAnsi" w:eastAsiaTheme="minorHAnsi" w:hAnsiTheme="majorHAnsi" w:cstheme="minorBidi"/>
           <w:lang w:eastAsia="en-US"/>
         </w:rPr>
-        <w:t>No updates this week</w:t>
-      </w:r>
+        <w:t xml:space="preserve">Added Google citation alerts for </w:t>
+      </w:r>
+      <w:proofErr w:type="spellStart"/>
+      <w:r>
+        <w:rPr>
+          <w:rFonts w:asciiTheme="majorHAnsi" w:eastAsiaTheme="minorHAnsi" w:hAnsiTheme="majorHAnsi" w:cstheme="minorBidi"/>
+          <w:lang w:eastAsia="en-US"/>
+        </w:rPr>
+        <w:t>caArray</w:t>
+      </w:r>
+      <w:proofErr w:type="spellEnd"/>
+      <w:r>
+        <w:rPr>
+          <w:rFonts w:asciiTheme="majorHAnsi" w:eastAsiaTheme="minorHAnsi" w:hAnsiTheme="majorHAnsi" w:cstheme="minorBidi"/>
+          <w:lang w:eastAsia="en-US"/>
+        </w:rPr>
+        <w:t xml:space="preserve"> and </w:t>
+      </w:r>
+      <w:proofErr w:type="spellStart"/>
+      <w:r>
+        <w:rPr>
+          <w:rFonts w:asciiTheme="majorHAnsi" w:eastAsiaTheme="minorHAnsi" w:hAnsiTheme="majorHAnsi" w:cstheme="minorBidi"/>
+          <w:lang w:eastAsia="en-US"/>
+        </w:rPr>
+        <w:t>caIntegrator</w:t>
+      </w:r>
+      <w:proofErr w:type="spellEnd"/>
       <w:r>
         <w:rPr>
           <w:rFonts w:asciiTheme="majorHAnsi" w:eastAsiaTheme="minorHAnsi" w:hAnsiTheme="majorHAnsi" w:cstheme="minorBidi"/>
@@ -2684,7 +3010,7 @@
                 <w:rFonts w:asciiTheme="majorHAnsi" w:eastAsiaTheme="minorHAnsi" w:hAnsiTheme="majorHAnsi" w:cstheme="minorBidi"/>
                 <w:lang w:eastAsia="en-US"/>
               </w:rPr>
-              <w:t>In Progress</w:t>
+              <w:t>Complete</w:t>
             </w:r>
           </w:p>
         </w:tc>
@@ -3045,7 +3371,7 @@
                 <w:rFonts w:asciiTheme="majorHAnsi" w:eastAsiaTheme="minorHAnsi" w:hAnsiTheme="majorHAnsi" w:cstheme="minorBidi"/>
                 <w:lang w:eastAsia="en-US"/>
               </w:rPr>
-              <w:t>Not Started</w:t>
+              <w:t>In Progress</w:t>
             </w:r>
           </w:p>
         </w:tc>

</xml_diff>